<commit_message>
fixed explainations in the documents
</commit_message>
<xml_diff>
--- a/DASL_Final_Project_Report.docx
+++ b/DASL_Final_Project_Report.docx
@@ -2,6 +2,7 @@
 <file path=word/document.xml><?xml version="1.0" encoding="utf-8"?>
 <w:document xmlns:wpc="http://schemas.microsoft.com/office/word/2010/wordprocessingCanvas" xmlns:cx="http://schemas.microsoft.com/office/drawing/2014/chartex" xmlns:cx1="http://schemas.microsoft.com/office/drawing/2015/9/8/chartex" xmlns:cx2="http://schemas.microsoft.com/office/drawing/2015/10/21/chartex" xmlns:cx3="http://schemas.microsoft.com/office/drawing/2016/5/9/chartex" xmlns:cx4="http://schemas.microsoft.com/office/drawing/2016/5/10/chartex" xmlns:cx5="http://schemas.microsoft.com/office/drawing/2016/5/11/chartex" xmlns:cx6="http://schemas.microsoft.com/office/drawing/2016/5/12/chartex" xmlns:cx7="http://schemas.microsoft.com/office/drawing/2016/5/13/chartex" xmlns:cx8="http://schemas.microsoft.com/office/drawing/2016/5/14/chartex" xmlns:mc="http://schemas.openxmlformats.org/markup-compatibility/2006" xmlns:aink="http://schemas.microsoft.com/office/drawing/2016/ink" xmlns:am3d="http://schemas.microsoft.com/office/drawing/2017/model3d" xmlns:o="urn:schemas-microsoft-com:office:office" xmlns:oel="http://schemas.microsoft.com/office/2019/extlst" xmlns:r="http://schemas.openxmlformats.org/officeDocument/2006/relationships" xmlns:m="http://schemas.openxmlformats.org/officeDocument/2006/math" xmlns:v="urn:schemas-microsoft-com:vml" xmlns:wp14="http://schemas.microsoft.com/office/word/2010/wordprocessingDrawing" xmlns:wp="http://schemas.openxmlformats.org/drawingml/2006/wordprocessingDrawing" xmlns:w10="urn:schemas-microsoft-com:office:word" xmlns:w="http://schemas.openxmlformats.org/wordprocessingml/2006/main" xmlns:w14="http://schemas.microsoft.com/office/word/2010/wordml" xmlns:w15="http://schemas.microsoft.com/office/word/2012/wordml" xmlns:w16cex="http://schemas.microsoft.com/office/word/2018/wordml/cex" xmlns:w16cid="http://schemas.microsoft.com/office/word/2016/wordml/cid" xmlns:w16="http://schemas.microsoft.com/office/word/2018/wordml" xmlns:w16sdtdh="http://schemas.microsoft.com/office/word/2020/wordml/sdtdatahash" xmlns:w16se="http://schemas.microsoft.com/office/word/2015/wordml/symex" xmlns:wpg="http://schemas.microsoft.com/office/word/2010/wordprocessingGroup" xmlns:wpi="http://schemas.microsoft.com/office/word/2010/wordprocessingInk" xmlns:wne="http://schemas.microsoft.com/office/word/2006/wordml" xmlns:wps="http://schemas.microsoft.com/office/word/2010/wordprocessingShape" mc:Ignorable="w14 w15 w16se w16cid w16 w16cex w16sdtdh wp14">
   <w:body>
+    <w:bookmarkStart w:id="0" w:name="_Hlk140662966"/>
     <w:p>
       <w:pPr>
         <w:spacing w:line="360" w:lineRule="auto"/>
@@ -12,7 +13,6 @@
           <w:rtl/>
         </w:rPr>
       </w:pPr>
-      <w:bookmarkStart w:id="0" w:name="_Hlk140662966"/>
       <w:r>
         <w:rPr>
           <w:rFonts w:ascii="Tahoma" w:hAnsi="Tahoma" w:cs="Tahoma"/>
@@ -1502,7 +1502,6 @@
         </w:rPr>
         <w:t xml:space="preserve">מחלקת </w:t>
       </w:r>
-      <w:proofErr w:type="spellStart"/>
       <w:r>
         <w:rPr>
           <w:rFonts w:cstheme="minorHAnsi"/>
@@ -1514,7 +1513,6 @@
         </w:rPr>
         <w:t>SyllabusDB</w:t>
       </w:r>
-      <w:proofErr w:type="spellEnd"/>
       <w:r>
         <w:rPr>
           <w:rFonts w:cstheme="minorHAnsi"/>
@@ -1535,7 +1533,6 @@
         </w:rPr>
         <w:t xml:space="preserve">מחלקת </w:t>
       </w:r>
-      <w:proofErr w:type="spellStart"/>
       <w:r>
         <w:rPr>
           <w:rFonts w:cstheme="minorHAnsi"/>
@@ -1544,7 +1541,6 @@
         </w:rPr>
         <w:t>SyllabusDB</w:t>
       </w:r>
-      <w:proofErr w:type="spellEnd"/>
       <w:r>
         <w:rPr>
           <w:rFonts w:cstheme="minorHAnsi"/>
@@ -1962,7 +1958,6 @@
         </w:rPr>
         <w:t xml:space="preserve">מחלקת </w:t>
       </w:r>
-      <w:proofErr w:type="spellStart"/>
       <w:r>
         <w:rPr>
           <w:rFonts w:cstheme="minorHAnsi"/>
@@ -1974,7 +1969,6 @@
         </w:rPr>
         <w:t>SpecialityCoursesDB</w:t>
       </w:r>
-      <w:proofErr w:type="spellEnd"/>
       <w:r>
         <w:rPr>
           <w:rFonts w:cstheme="minorHAnsi"/>
@@ -1995,7 +1989,6 @@
         </w:rPr>
         <w:t xml:space="preserve">מחלקת </w:t>
       </w:r>
-      <w:proofErr w:type="spellStart"/>
       <w:r>
         <w:rPr>
           <w:rFonts w:cstheme="minorHAnsi"/>
@@ -2004,7 +1997,6 @@
         </w:rPr>
         <w:t>SpecialityCoursesDB</w:t>
       </w:r>
-      <w:proofErr w:type="spellEnd"/>
       <w:r>
         <w:rPr>
           <w:rFonts w:cstheme="minorHAnsi"/>
@@ -2041,7 +2033,6 @@
         </w:rPr>
         <w:br/>
       </w:r>
-      <w:proofErr w:type="spellStart"/>
       <w:r>
         <w:rPr>
           <w:rFonts w:cstheme="minorHAnsi"/>
@@ -2050,7 +2041,6 @@
         </w:rPr>
         <w:t>SyllabusDB</w:t>
       </w:r>
-      <w:proofErr w:type="spellEnd"/>
       <w:r>
         <w:rPr>
           <w:rFonts w:cstheme="minorHAnsi"/>
@@ -2318,40 +2308,7 @@
           <w:szCs w:val="24"/>
           <w:rtl/>
         </w:rPr>
-        <w:t xml:space="preserve">המחלקה מכילה </w:t>
-      </w:r>
-      <w:r>
-        <w:rPr>
-          <w:rFonts w:cstheme="minorHAnsi" w:hint="cs"/>
-          <w:b/>
-          <w:bCs/>
-          <w:sz w:val="24"/>
-          <w:szCs w:val="24"/>
-          <w:rtl/>
-        </w:rPr>
-        <w:t>2</w:t>
-      </w:r>
-      <w:r>
-        <w:rPr>
-          <w:rFonts w:cstheme="minorHAnsi" w:hint="cs"/>
-          <w:b/>
-          <w:bCs/>
-          <w:sz w:val="24"/>
-          <w:szCs w:val="24"/>
-          <w:rtl/>
-        </w:rPr>
-        <w:t xml:space="preserve"> מתודות</w:t>
-      </w:r>
-      <w:r>
-        <w:rPr>
-          <w:rFonts w:cstheme="minorHAnsi" w:hint="cs"/>
-          <w:b/>
-          <w:bCs/>
-          <w:sz w:val="24"/>
-          <w:szCs w:val="24"/>
-          <w:rtl/>
-        </w:rPr>
-        <w:t xml:space="preserve"> עיקריות</w:t>
+        <w:t>המחלקה מכילה 2 מתודות עיקריות</w:t>
       </w:r>
       <w:r>
         <w:rPr>
@@ -2914,7 +2871,7 @@
           <w:sz w:val="24"/>
           <w:szCs w:val="24"/>
         </w:rPr>
-        <w:t>O(n=4)</w:t>
+        <w:t>O(n)</w:t>
       </w:r>
       <w:r>
         <w:rPr>
@@ -2924,6 +2881,32 @@
           <w:rtl/>
         </w:rPr>
         <w:t xml:space="preserve"> במקרה הגרוע</w:t>
+      </w:r>
+      <w:r>
+        <w:rPr>
+          <w:rFonts w:cstheme="minorHAnsi" w:hint="cs"/>
+          <w:sz w:val="24"/>
+          <w:szCs w:val="24"/>
+          <w:rtl/>
+        </w:rPr>
+        <w:t xml:space="preserve"> כאשר </w:t>
+      </w:r>
+      <w:r>
+        <w:rPr>
+          <w:rFonts w:cstheme="minorHAnsi"/>
+          <w:sz w:val="24"/>
+          <w:szCs w:val="24"/>
+        </w:rPr>
+        <w:t>n</w:t>
+      </w:r>
+      <w:r>
+        <w:rPr>
+          <w:rFonts w:cstheme="minorHAnsi" w:hint="cs"/>
+          <w:sz w:val="24"/>
+          <w:szCs w:val="24"/>
+          <w:rtl/>
+        </w:rPr>
+        <w:t xml:space="preserve"> הוא מספר קורסי הקדם</w:t>
       </w:r>
       <w:r>
         <w:rPr>
@@ -3004,7 +2987,7 @@
       <w:pPr>
         <w:spacing w:line="360" w:lineRule="auto"/>
         <w:rPr>
-          <w:rFonts w:cstheme="minorHAnsi" w:hint="cs"/>
+          <w:rFonts w:cstheme="minorHAnsi"/>
           <w:sz w:val="24"/>
           <w:szCs w:val="24"/>
           <w:rtl/>
@@ -3462,7 +3445,7 @@
           <w:szCs w:val="24"/>
           <w14:ligatures w14:val="none"/>
         </w:rPr>
-        <w:t>O(n=3)</w:t>
+        <w:t>O(n)</w:t>
       </w:r>
       <w:r>
         <w:rPr>
@@ -3473,7 +3456,61 @@
           <w:rtl/>
           <w14:ligatures w14:val="none"/>
         </w:rPr>
-        <w:t xml:space="preserve"> עבור חיפוש/הכנסה במילון.</w:t>
+        <w:t xml:space="preserve"> עבור חיפוש/הכנסה במילון</w:t>
+      </w:r>
+      <w:r>
+        <w:rPr>
+          <w:rFonts w:cstheme="minorHAnsi" w:hint="cs"/>
+          <w:kern w:val="0"/>
+          <w:sz w:val="24"/>
+          <w:szCs w:val="24"/>
+          <w:rtl/>
+          <w14:ligatures w14:val="none"/>
+        </w:rPr>
+        <w:t xml:space="preserve">, כאשר </w:t>
+      </w:r>
+      <w:r>
+        <w:rPr>
+          <w:rFonts w:cstheme="minorHAnsi"/>
+          <w:kern w:val="0"/>
+          <w:sz w:val="24"/>
+          <w:szCs w:val="24"/>
+          <w14:ligatures w14:val="none"/>
+        </w:rPr>
+        <w:t>n</w:t>
+      </w:r>
+      <w:r>
+        <w:rPr>
+          <w:rFonts w:cstheme="minorHAnsi" w:hint="cs"/>
+          <w:kern w:val="0"/>
+          <w:sz w:val="24"/>
+          <w:szCs w:val="24"/>
+          <w:rtl/>
+          <w14:ligatures w14:val="none"/>
+        </w:rPr>
+        <w:t xml:space="preserve"> הוא מספר </w:t>
+      </w:r>
+      <w:r>
+        <w:rPr>
+          <w:rFonts w:cstheme="minorHAnsi" w:hint="cs"/>
+          <w:kern w:val="0"/>
+          <w:sz w:val="24"/>
+          <w:szCs w:val="24"/>
+          <w:rtl/>
+          <w14:ligatures w14:val="none"/>
+        </w:rPr>
+        <w:t>ההתמחויות</w:t>
+      </w:r>
+      <w:r>
+        <w:rPr>
+          <w:rFonts w:cstheme="minorHAnsi" w:hint="cs"/>
+          <w:kern w:val="0"/>
+          <w:sz w:val="24"/>
+          <w:szCs w:val="24"/>
+          <w:rtl/>
+          <w14:ligatures w14:val="none"/>
+        </w:rPr>
+        <w:t>.</w:t>
       </w:r>
     </w:p>
     <w:p>
@@ -3652,7 +3689,6 @@
         </w:rPr>
         <w:br/>
       </w:r>
-      <w:proofErr w:type="spellStart"/>
       <w:r>
         <w:rPr>
           <w:rFonts w:cstheme="minorHAnsi"/>
@@ -3662,7 +3698,6 @@
         </w:rPr>
         <w:t>Speciality</w:t>
       </w:r>
-      <w:proofErr w:type="spellEnd"/>
       <w:r>
         <w:rPr>
           <w:rFonts w:cstheme="minorHAnsi" w:hint="cs"/>
@@ -3690,7 +3725,6 @@
         </w:rPr>
         <w:br/>
       </w:r>
-      <w:proofErr w:type="spellStart"/>
       <w:r>
         <w:rPr>
           <w:rFonts w:cstheme="minorHAnsi"/>
@@ -3700,7 +3734,6 @@
         </w:rPr>
         <w:t>CourseType</w:t>
       </w:r>
-      <w:proofErr w:type="spellEnd"/>
       <w:r>
         <w:rPr>
           <w:rFonts w:cstheme="minorHAnsi" w:hint="cs"/>
@@ -3728,7 +3761,6 @@
         </w:rPr>
         <w:br/>
       </w:r>
-      <w:proofErr w:type="spellStart"/>
       <w:r>
         <w:rPr>
           <w:rFonts w:cstheme="minorHAnsi"/>
@@ -3738,7 +3770,6 @@
         </w:rPr>
         <w:t>SpecialityCourseType</w:t>
       </w:r>
-      <w:proofErr w:type="spellEnd"/>
       <w:r>
         <w:rPr>
           <w:rFonts w:cstheme="minorHAnsi" w:hint="cs"/>
@@ -3766,7 +3797,6 @@
         </w:rPr>
         <w:br/>
       </w:r>
-      <w:proofErr w:type="spellStart"/>
       <w:r>
         <w:rPr>
           <w:rFonts w:cstheme="minorHAnsi"/>
@@ -3776,7 +3806,6 @@
         </w:rPr>
         <w:t>ComputersCourseType</w:t>
       </w:r>
-      <w:proofErr w:type="spellEnd"/>
       <w:r>
         <w:rPr>
           <w:rFonts w:cstheme="minorHAnsi" w:hint="cs"/>
@@ -4186,7 +4215,7 @@
         <w:spacing w:line="360" w:lineRule="auto"/>
         <w:ind w:left="0"/>
         <w:rPr>
-          <w:rFonts w:cstheme="minorHAnsi" w:hint="cs"/>
+          <w:rFonts w:cstheme="minorHAnsi"/>
           <w:sz w:val="24"/>
           <w:szCs w:val="24"/>
           <w:rtl/>
@@ -4218,16 +4247,7 @@
           <w:szCs w:val="24"/>
           <w:rtl/>
         </w:rPr>
-        <w:t xml:space="preserve"> </w:t>
-      </w:r>
-      <w:r>
-        <w:rPr>
-          <w:rFonts w:cstheme="minorHAnsi" w:hint="cs"/>
-          <w:sz w:val="24"/>
-          <w:szCs w:val="24"/>
-          <w:rtl/>
-        </w:rPr>
-        <w:t xml:space="preserve">במחלקת </w:t>
+        <w:t xml:space="preserve"> במחלקת </w:t>
       </w:r>
       <w:r>
         <w:rPr>
@@ -5302,16 +5322,7 @@
           <w:szCs w:val="24"/>
           <w:rtl/>
         </w:rPr>
-        <w:t xml:space="preserve">לאחר שעידכנו את סוג הפרויקט, </w:t>
-      </w:r>
-      <w:r>
-        <w:rPr>
-          <w:rFonts w:cstheme="minorHAnsi" w:hint="cs"/>
-          <w:sz w:val="24"/>
-          <w:szCs w:val="24"/>
-          <w:rtl/>
-        </w:rPr>
-        <w:t>נמשיך לבדוק</w:t>
+        <w:t>לאחר שעידכנו את סוג הפרויקט, נמשיך לבדוק</w:t>
       </w:r>
       <w:r>
         <w:rPr>
@@ -5329,16 +5340,7 @@
           <w:szCs w:val="24"/>
           <w:rtl/>
         </w:rPr>
-        <w:t xml:space="preserve"> קורסי ההתמחות</w:t>
-      </w:r>
-      <w:r>
-        <w:rPr>
-          <w:rFonts w:cstheme="minorHAnsi" w:hint="cs"/>
-          <w:sz w:val="24"/>
-          <w:szCs w:val="24"/>
-          <w:rtl/>
-        </w:rPr>
-        <w:t>:</w:t>
+        <w:t xml:space="preserve"> קורסי ההתמחות:</w:t>
       </w:r>
       <w:r>
         <w:rPr>
@@ -5686,25 +5688,7 @@
           <w:szCs w:val="24"/>
           <w:rtl/>
         </w:rPr>
-        <w:t>חישוב הנקודות</w:t>
-      </w:r>
-      <w:r>
-        <w:rPr>
-          <w:rFonts w:cstheme="minorHAnsi" w:hint="cs"/>
-          <w:sz w:val="24"/>
-          <w:szCs w:val="24"/>
-          <w:rtl/>
-        </w:rPr>
-        <w:t xml:space="preserve"> של</w:t>
-      </w:r>
-      <w:r>
-        <w:rPr>
-          <w:rFonts w:cstheme="minorHAnsi" w:hint="cs"/>
-          <w:sz w:val="24"/>
-          <w:szCs w:val="24"/>
-          <w:rtl/>
-        </w:rPr>
-        <w:t xml:space="preserve"> </w:t>
+        <w:t xml:space="preserve">חישוב הנקודות של </w:t>
       </w:r>
       <w:r>
         <w:rPr>
@@ -5916,34 +5900,7 @@
           <w:szCs w:val="24"/>
           <w:rtl/>
         </w:rPr>
-        <w:t xml:space="preserve">במידה ומספר נקודות הזכות שלקח הסטודנט בהתמחות המסוימת </w:t>
-      </w:r>
-      <w:r>
-        <w:rPr>
-          <w:rFonts w:cstheme="minorHAnsi" w:hint="cs"/>
-          <w:sz w:val="24"/>
-          <w:szCs w:val="24"/>
-          <w:rtl/>
-        </w:rPr>
-        <w:t xml:space="preserve">אינו </w:t>
-      </w:r>
-      <w:r>
-        <w:rPr>
-          <w:rFonts w:cstheme="minorHAnsi" w:hint="cs"/>
-          <w:sz w:val="24"/>
-          <w:szCs w:val="24"/>
-          <w:rtl/>
-        </w:rPr>
-        <w:t xml:space="preserve">עונה על הדרישה בהתמחות זו, נוסיף אותו לחישוב הנקודות של </w:t>
-      </w:r>
-      <w:r>
-        <w:rPr>
-          <w:rFonts w:cstheme="minorHAnsi" w:hint="cs"/>
-          <w:sz w:val="24"/>
-          <w:szCs w:val="24"/>
-          <w:rtl/>
-        </w:rPr>
-        <w:t>הקורסים באותה התמחות.</w:t>
+        <w:t>במידה ומספר נקודות הזכות שלקח הסטודנט בהתמחות המסוימת אינו עונה על הדרישה בהתמחות זו, נוסיף אותו לחישוב הנקודות של הקורסים באותה התמחות.</w:t>
       </w:r>
     </w:p>
     <w:p>

</xml_diff>